<commit_message>
Rest API extend: - Add delete Composed Documents, Datasets, Templates - Fix delete bug and foreign key conflict - Add user limit
</commit_message>
<xml_diff>
--- a/src/test/resources/docx/test1.docx
+++ b/src/test/resources/docx/test1.docx
@@ -2,6 +2,14 @@
 <file path=word/document.xml><?xml version="1.0" encoding="utf-8"?>
 <w:document xmlns:wpc="http://schemas.microsoft.com/office/word/2010/wordprocessingCanvas" xmlns:cx="http://schemas.microsoft.com/office/drawing/2014/chartex" xmlns:cx1="http://schemas.microsoft.com/office/drawing/2015/9/8/chartex" xmlns:cx2="http://schemas.microsoft.com/office/drawing/2015/10/21/chartex" xmlns:cx3="http://schemas.microsoft.com/office/drawing/2016/5/9/chartex" xmlns:cx4="http://schemas.microsoft.com/office/drawing/2016/5/10/chartex" xmlns:cx5="http://schemas.microsoft.com/office/drawing/2016/5/11/chartex" xmlns:cx6="http://schemas.microsoft.com/office/drawing/2016/5/12/chartex" xmlns:cx7="http://schemas.microsoft.com/office/drawing/2016/5/13/chartex" xmlns:cx8="http://schemas.microsoft.com/office/drawing/2016/5/14/chartex" xmlns:mc="http://schemas.openxmlformats.org/markup-compatibility/2006" xmlns:aink="http://schemas.microsoft.com/office/drawing/2016/ink" xmlns:am3d="http://schemas.microsoft.com/office/drawing/2017/model3d" xmlns:o="urn:schemas-microsoft-com:office:office" xmlns:oel="http://schemas.microsoft.com/office/2019/extlst" xmlns:r="http://schemas.openxmlformats.org/officeDocument/2006/relationships" xmlns:m="http://schemas.openxmlformats.org/officeDocument/2006/math" xmlns:v="urn:schemas-microsoft-com:vml" xmlns:wp14="http://schemas.microsoft.com/office/word/2010/wordprocessingDrawing" xmlns:wp="http://schemas.openxmlformats.org/drawingml/2006/wordprocessingDrawing" xmlns:w10="urn:schemas-microsoft-com:office:word" xmlns:w="http://schemas.openxmlformats.org/wordprocessingml/2006/main" xmlns:w14="http://schemas.microsoft.com/office/word/2010/wordml" xmlns:w15="http://schemas.microsoft.com/office/word/2012/wordml" xmlns:w16cex="http://schemas.microsoft.com/office/word/2018/wordml/cex" xmlns:w16cid="http://schemas.microsoft.com/office/word/2016/wordml/cid" xmlns:w16="http://schemas.microsoft.com/office/word/2018/wordml" xmlns:w16sdtdh="http://schemas.microsoft.com/office/word/2020/wordml/sdtdatahash" xmlns:w16se="http://schemas.microsoft.com/office/word/2015/wordml/symex" xmlns:wpg="http://schemas.microsoft.com/office/word/2010/wordprocessingGroup" xmlns:wpi="http://schemas.microsoft.com/office/word/2010/wordprocessingInk" xmlns:wne="http://schemas.microsoft.com/office/word/2006/wordml" xmlns:wps="http://schemas.microsoft.com/office/word/2010/wordprocessingShape" mc:Ignorable="w14 w15 w16se w16cid w16 w16cex w16sdtdh wp14">
   <w:body>
+    <w:p>
+      <w:pPr>
+        <w:pStyle w:val="Heading1"/>
+      </w:pPr>
+      <w:r>
+        <w:t>Template example</w:t>
+      </w:r>
+    </w:p>
     <w:p>
       <w:r>
         <w:t xml:space="preserve">Here I have a document with placeholder </w:t>
@@ -819,7 +827,7 @@
               <w:t>${</w:t>
             </w:r>
             <w:r>
-              <w:t>string3</w:t>
+              <w:t>number2</w:t>
             </w:r>
             <w:r>
               <w:t>}</w:t>
@@ -878,6 +886,12 @@
         <w:rPr>
           <w:b/>
         </w:rPr>
+        <w:t xml:space="preserve"> + number2</w:t>
+      </w:r>
+      <w:r>
+        <w:rPr>
+          <w:b/>
+        </w:rPr>
         <w:t>}</w:t>
       </w:r>
       <w:r>
@@ -890,20 +904,24 @@
           <w:b/>
         </w:rPr>
       </w:pPr>
-      <w:proofErr w:type="gramStart"/>
       <w:r>
         <w:rPr>
           <w:b/>
         </w:rPr>
         <w:lastRenderedPageBreak/>
-        <w:t>Also</w:t>
-      </w:r>
-      <w:proofErr w:type="gramEnd"/>
+        <w:t>Also placeholder on another page ${</w:t>
+      </w:r>
       <w:r>
         <w:rPr>
           <w:b/>
         </w:rPr>
-        <w:t xml:space="preserve"> placeholder on another page ${}.</w:t>
+        <w:t>object1</w:t>
+      </w:r>
+      <w:r>
+        <w:rPr>
+          <w:b/>
+        </w:rPr>
+        <w:t>}.</w:t>
       </w:r>
     </w:p>
     <w:sectPr>

</xml_diff>